<commit_message>
Yeet dab final push
</commit_message>
<xml_diff>
--- a/Group Evaluation Doc.docx
+++ b/Group Evaluation Doc.docx
@@ -111,7 +111,7 @@
           <w:sz w:val="22"/>
           <w:shd w:fill="auto" w:val="clear"/>
         </w:rPr>
-        <w:t xml:space="preserve">Assessment (ex. Lab 5): Deliverable 2</w:t>
+        <w:t xml:space="preserve">Assessment (ex. Lab 5): Lab 5</w:t>
       </w:r>
     </w:p>
     <w:p>
@@ -690,7 +690,7 @@
                 <w:sz w:val="22"/>
                 <w:shd w:fill="auto" w:val="clear"/>
               </w:rPr>
-              <w:t xml:space="preserve">Solid contributer 100%</w:t>
+              <w:t xml:space="preserve">Good contribution</w:t>
             </w:r>
           </w:p>
           <w:p>
@@ -856,7 +856,7 @@
       </w:tr>
       <w:tr>
         <w:trPr>
-          <w:trHeight w:val="1" w:hRule="atLeast"/>
+          <w:trHeight w:val="570" w:hRule="auto"/>
           <w:jc w:val="left"/>
         </w:trPr>
         <w:tc>
@@ -939,7 +939,7 @@
                 <w:sz w:val="22"/>
                 <w:shd w:fill="auto" w:val="clear"/>
               </w:rPr>
-              <w:t xml:space="preserve">1/10</w:t>
+              <w:t xml:space="preserve">10/10</w:t>
             </w:r>
           </w:p>
         </w:tc>
@@ -982,7 +982,7 @@
                 <w:sz w:val="22"/>
                 <w:shd w:fill="auto" w:val="clear"/>
               </w:rPr>
-              <w:t xml:space="preserve">Haven't heard much from him... Whatsoever...</w:t>
+              <w:t xml:space="preserve">Good contribution</w:t>
             </w:r>
           </w:p>
           <w:p>
@@ -1085,7 +1085,7 @@
                 <w:sz w:val="22"/>
                 <w:shd w:fill="auto" w:val="clear"/>
               </w:rPr>
-              <w:t xml:space="preserve">7/10</w:t>
+              <w:t xml:space="preserve">10/10</w:t>
             </w:r>
           </w:p>
         </w:tc>
@@ -1128,7 +1128,7 @@
                 <w:sz w:val="22"/>
                 <w:shd w:fill="auto" w:val="clear"/>
               </w:rPr>
-              <w:t xml:space="preserve">Was here to contribute but we were already finished so we can't really fault him much </w:t>
+              <w:t xml:space="preserve">Good contribution</w:t>
             </w:r>
           </w:p>
           <w:p>

</xml_diff>